<commit_message>
Update to ALU documentation
</commit_message>
<xml_diff>
--- a/lab2/ALU Instructions.docx
+++ b/lab2/ALU Instructions.docx
@@ -3,8 +3,77 @@
 <w:document xmlns:wpc="http://schemas.microsoft.com/office/word/2010/wordprocessingCanvas" xmlns:cx="http://schemas.microsoft.com/office/drawing/2014/chartex" xmlns:cx1="http://schemas.microsoft.com/office/drawing/2015/9/8/chartex" xmlns:cx2="http://schemas.microsoft.com/office/drawing/2015/10/21/chartex" xmlns:cx3="http://schemas.microsoft.com/office/drawing/2016/5/9/chartex" xmlns:cx4="http://schemas.microsoft.com/office/drawing/2016/5/10/chartex" xmlns:cx5="http://schemas.microsoft.com/office/drawing/2016/5/11/chartex" xmlns:cx6="http://schemas.microsoft.com/office/drawing/2016/5/12/chartex" xmlns:cx7="http://schemas.microsoft.com/office/drawing/2016/5/13/chartex" xmlns:cx8="http://schemas.microsoft.com/office/drawing/2016/5/14/chartex" xmlns:mc="http://schemas.openxmlformats.org/markup-compatibility/2006" xmlns:aink="http://schemas.microsoft.com/office/drawing/2016/ink" xmlns:am3d="http://schemas.microsoft.com/office/drawing/2017/model3d" xmlns:o="urn:schemas-microsoft-com:office:office" xmlns:r="http://schemas.openxmlformats.org/officeDocument/2006/relationships" xmlns:m="http://schemas.openxmlformats.org/officeDocument/2006/math" xmlns:v="urn:schemas-microsoft-com:vml" xmlns:wp14="http://schemas.microsoft.com/office/word/2010/wordprocessingDrawing" xmlns:wp="http://schemas.openxmlformats.org/drawingml/2006/wordprocessingDrawing" xmlns:w10="urn:schemas-microsoft-com:office:word" xmlns:w="http://schemas.openxmlformats.org/wordprocessingml/2006/main" xmlns:w14="http://schemas.microsoft.com/office/word/2010/wordml" xmlns:w15="http://schemas.microsoft.com/office/word/2012/wordml" xmlns:w16cex="http://schemas.microsoft.com/office/word/2018/wordml/cex" xmlns:w16cid="http://schemas.microsoft.com/office/word/2016/wordml/cid" xmlns:w16="http://schemas.microsoft.com/office/word/2018/wordml" xmlns:w16se="http://schemas.microsoft.com/office/word/2015/wordml/symex" xmlns:wpg="http://schemas.microsoft.com/office/word/2010/wordprocessingGroup" xmlns:wpi="http://schemas.microsoft.com/office/word/2010/wordprocessingInk" xmlns:wne="http://schemas.microsoft.com/office/word/2006/wordml" xmlns:wps="http://schemas.microsoft.com/office/word/2010/wordprocessingShape" mc:Ignorable="w14 w15 w16se w16cid w16 w16cex wp14">
   <w:body>
     <w:p>
+      <w:pPr>
+        <w:jc w:val="center"/>
+        <w:rPr>
+          <w:b/>
+          <w:bCs/>
+        </w:rPr>
+      </w:pPr>
       <w:r>
-        <w:t>Implemented Instructions:</w:t>
+        <w:rPr>
+          <w:b/>
+          <w:bCs/>
+        </w:rPr>
+        <w:t>The ALU</w:t>
+      </w:r>
+    </w:p>
+    <w:p>
+      <w:pPr>
+        <w:ind w:firstLine="720"/>
+      </w:pPr>
+      <w:r>
+        <w:t>The arithmetic-logic unit currently supports most operations listed in the ISA document. MUL(I) have not been implemented since it is believed that the extra logic required for multiply instructions is not worth having when a combination of shift and addition operations also perform the operation in most situations. The ALU expects an eight-bit opcode, two sixteen-bit values for the inputs, and a sixteen-bit value for the output. For instructions using immediate values, such as ADDI, ADDUI, SUBI, etc., the low order bits of the opcode, the opcode extension, is instead interpreted as the high bits of the immediate, with the immediate value following the control flow of the diagram above.</w:t>
+      </w:r>
+    </w:p>
+    <w:p>
+      <w:pPr>
+        <w:ind w:firstLine="720"/>
+      </w:pPr>
+      <w:r>
+        <w:t>The Flags register also is outputted as a five-bit value where the order from the most-significant bit to the least significant bit is the Carry Flag (C), the Low Flag (L), the Overflow Flag (F), the Zero Flag (Z), and the Negative Flag (N). This ordering was based on the order that was given in the Lab 1 instruction packet. The order of the bits can be rearranged if needed. Different Operations affect different flags, but the ISA requirements have been met. In addition to that, a few operations have been given control of extra flags. Instructions with modified flag control:</w:t>
+      </w:r>
+    </w:p>
+    <w:p>
+      <w:pPr>
+        <w:pStyle w:val="ListParagraph"/>
+        <w:numPr>
+          <w:ilvl w:val="0"/>
+          <w:numId w:val="1"/>
+        </w:numPr>
+      </w:pPr>
+      <w:r>
+        <w:t>ADDU(I) – The ISA document and the CR16 PSR mentions no flags being set.</w:t>
+      </w:r>
+    </w:p>
+    <w:p>
+      <w:pPr>
+        <w:pStyle w:val="ListParagraph"/>
+        <w:numPr>
+          <w:ilvl w:val="0"/>
+          <w:numId w:val="1"/>
+        </w:numPr>
+      </w:pPr>
+      <w:r>
+        <w:t>SUB(I/C/CI) – All subtraction operations adjust all flags they normally adjust and the flags CMP instructions sets since compare operations are subtractions with no write-back.</w:t>
+      </w:r>
+    </w:p>
+    <w:p>
+      <w:pPr>
+        <w:pStyle w:val="ListParagraph"/>
+        <w:numPr>
+          <w:ilvl w:val="0"/>
+          <w:numId w:val="1"/>
+        </w:numPr>
+      </w:pPr>
+      <w:r>
+        <w:t>AND – The AND operation affects the Zero flag if the operation of A&amp;B is zero.</w:t>
+      </w:r>
+    </w:p>
+    <w:p>
+      <w:r>
+        <w:tab/>
+        <w:t xml:space="preserve">The table below lists all implemented instructions, their Opcode, an example in assembly with mathematical representation, a simple description of the operation, and the flags that the instruction modifies. </w:t>
       </w:r>
     </w:p>
     <w:tbl>
@@ -14,10 +83,10 @@
         <w:tblLook w:val="04A0" w:firstRow="1" w:lastRow="0" w:firstColumn="1" w:lastColumn="0" w:noHBand="0" w:noVBand="1"/>
       </w:tblPr>
       <w:tblGrid>
-        <w:gridCol w:w="1780"/>
-        <w:gridCol w:w="1762"/>
-        <w:gridCol w:w="2071"/>
-        <w:gridCol w:w="1942"/>
+        <w:gridCol w:w="1255"/>
+        <w:gridCol w:w="1890"/>
+        <w:gridCol w:w="2070"/>
+        <w:gridCol w:w="2340"/>
         <w:gridCol w:w="1975"/>
       </w:tblGrid>
       <w:tr>
@@ -26,43 +95,80 @@
         </w:trPr>
         <w:tc>
           <w:tcPr>
-            <w:tcW w:w="1780" w:type="dxa"/>
-          </w:tcPr>
-          <w:p>
-            <w:r>
+            <w:tcW w:w="1255" w:type="dxa"/>
+          </w:tcPr>
+          <w:p>
+            <w:pPr>
+              <w:rPr>
+                <w:b/>
+                <w:bCs/>
+              </w:rPr>
+            </w:pPr>
+            <w:r>
+              <w:rPr>
+                <w:b/>
+                <w:bCs/>
+              </w:rPr>
               <w:t>Instruction</w:t>
             </w:r>
           </w:p>
         </w:tc>
         <w:tc>
           <w:tcPr>
-            <w:tcW w:w="1762" w:type="dxa"/>
-          </w:tcPr>
-          <w:p>
-            <w:r>
-              <w:t>Opcode</w:t>
-            </w:r>
-            <w:r>
-              <w:t xml:space="preserve"> / Opcode Extension</w:t>
-            </w:r>
-          </w:p>
-        </w:tc>
-        <w:tc>
-          <w:tcPr>
-            <w:tcW w:w="2071" w:type="dxa"/>
-          </w:tcPr>
-          <w:p>
-            <w:r>
+            <w:tcW w:w="1890" w:type="dxa"/>
+          </w:tcPr>
+          <w:p>
+            <w:pPr>
+              <w:rPr>
+                <w:b/>
+                <w:bCs/>
+              </w:rPr>
+            </w:pPr>
+            <w:r>
+              <w:rPr>
+                <w:b/>
+                <w:bCs/>
+              </w:rPr>
+              <w:t>Opcode / Opcode Extension</w:t>
+            </w:r>
+          </w:p>
+        </w:tc>
+        <w:tc>
+          <w:tcPr>
+            <w:tcW w:w="2070" w:type="dxa"/>
+          </w:tcPr>
+          <w:p>
+            <w:pPr>
+              <w:rPr>
+                <w:b/>
+                <w:bCs/>
+              </w:rPr>
+            </w:pPr>
+            <w:r>
+              <w:rPr>
+                <w:b/>
+                <w:bCs/>
+              </w:rPr>
               <w:t>Example</w:t>
             </w:r>
           </w:p>
         </w:tc>
         <w:tc>
           <w:tcPr>
-            <w:tcW w:w="1942" w:type="dxa"/>
-          </w:tcPr>
-          <w:p>
-            <w:r>
+            <w:tcW w:w="2340" w:type="dxa"/>
+          </w:tcPr>
+          <w:p>
+            <w:pPr>
+              <w:rPr>
+                <w:b/>
+                <w:bCs/>
+              </w:rPr>
+            </w:pPr>
+            <w:r>
+              <w:rPr>
+                <w:b/>
+                <w:bCs/>
+              </w:rPr>
               <w:t>Description</w:t>
             </w:r>
           </w:p>
@@ -72,8 +178,18 @@
             <w:tcW w:w="1975" w:type="dxa"/>
           </w:tcPr>
           <w:p>
-            <w:r>
-              <w:t>Flags</w:t>
+            <w:pPr>
+              <w:rPr>
+                <w:b/>
+                <w:bCs/>
+              </w:rPr>
+            </w:pPr>
+            <w:r>
+              <w:rPr>
+                <w:b/>
+                <w:bCs/>
+              </w:rPr>
+              <w:t>Flags that are affected</w:t>
             </w:r>
           </w:p>
         </w:tc>
@@ -84,7 +200,7 @@
         </w:trPr>
         <w:tc>
           <w:tcPr>
-            <w:tcW w:w="1780" w:type="dxa"/>
+            <w:tcW w:w="1255" w:type="dxa"/>
           </w:tcPr>
           <w:p>
             <w:r>
@@ -94,7 +210,7 @@
         </w:tc>
         <w:tc>
           <w:tcPr>
-            <w:tcW w:w="1762" w:type="dxa"/>
+            <w:tcW w:w="1890" w:type="dxa"/>
           </w:tcPr>
           <w:p>
             <w:r>
@@ -110,7 +226,7 @@
         </w:tc>
         <w:tc>
           <w:tcPr>
-            <w:tcW w:w="2071" w:type="dxa"/>
+            <w:tcW w:w="2070" w:type="dxa"/>
           </w:tcPr>
           <w:p>
             <w:r>
@@ -141,28 +257,13 @@
           </w:p>
           <w:p>
             <w:r>
-              <w:t>r</w:t>
-            </w:r>
-            <w:r>
-              <w:t xml:space="preserve">1 = </w:t>
-            </w:r>
-            <w:r>
-              <w:t>r</w:t>
-            </w:r>
-            <w:r>
-              <w:t xml:space="preserve">1 + </w:t>
-            </w:r>
-            <w:r>
-              <w:t>r</w:t>
-            </w:r>
-            <w:r>
-              <w:t>0</w:t>
-            </w:r>
-          </w:p>
-        </w:tc>
-        <w:tc>
-          <w:tcPr>
-            <w:tcW w:w="1942" w:type="dxa"/>
+              <w:t>r1 = r1 + r0</w:t>
+            </w:r>
+          </w:p>
+        </w:tc>
+        <w:tc>
+          <w:tcPr>
+            <w:tcW w:w="2340" w:type="dxa"/>
           </w:tcPr>
           <w:p>
             <w:r>
@@ -176,10 +277,7 @@
           </w:tcPr>
           <w:p>
             <w:r>
-              <w:t>Carry</w:t>
-            </w:r>
-            <w:r>
-              <w:t xml:space="preserve"> </w:t>
+              <w:t xml:space="preserve">Carry </w:t>
             </w:r>
           </w:p>
           <w:p>
@@ -195,7 +293,7 @@
         </w:trPr>
         <w:tc>
           <w:tcPr>
-            <w:tcW w:w="1780" w:type="dxa"/>
+            <w:tcW w:w="1255" w:type="dxa"/>
           </w:tcPr>
           <w:p>
             <w:r>
@@ -205,7 +303,7 @@
         </w:tc>
         <w:tc>
           <w:tcPr>
-            <w:tcW w:w="1762" w:type="dxa"/>
+            <w:tcW w:w="1890" w:type="dxa"/>
           </w:tcPr>
           <w:p>
             <w:r>
@@ -221,7 +319,7 @@
         </w:tc>
         <w:tc>
           <w:tcPr>
-            <w:tcW w:w="2071" w:type="dxa"/>
+            <w:tcW w:w="2070" w:type="dxa"/>
           </w:tcPr>
           <w:p>
             <w:r>
@@ -252,16 +350,13 @@
           </w:p>
           <w:p>
             <w:r>
-              <w:t xml:space="preserve">r1 = r1 + </w:t>
-            </w:r>
-            <w:r>
-              <w:t>2</w:t>
-            </w:r>
-          </w:p>
-        </w:tc>
-        <w:tc>
-          <w:tcPr>
-            <w:tcW w:w="1942" w:type="dxa"/>
+              <w:t>r1 = r1 + 2</w:t>
+            </w:r>
+          </w:p>
+        </w:tc>
+        <w:tc>
+          <w:tcPr>
+            <w:tcW w:w="2340" w:type="dxa"/>
           </w:tcPr>
           <w:p>
             <w:r>
@@ -291,7 +386,7 @@
         </w:trPr>
         <w:tc>
           <w:tcPr>
-            <w:tcW w:w="1780" w:type="dxa"/>
+            <w:tcW w:w="1255" w:type="dxa"/>
           </w:tcPr>
           <w:p>
             <w:r>
@@ -301,7 +396,7 @@
         </w:tc>
         <w:tc>
           <w:tcPr>
-            <w:tcW w:w="1762" w:type="dxa"/>
+            <w:tcW w:w="1890" w:type="dxa"/>
           </w:tcPr>
           <w:p>
             <w:r>
@@ -317,7 +412,7 @@
         </w:tc>
         <w:tc>
           <w:tcPr>
-            <w:tcW w:w="2071" w:type="dxa"/>
+            <w:tcW w:w="2070" w:type="dxa"/>
           </w:tcPr>
           <w:p>
             <w:pPr>
@@ -327,10 +422,7 @@
               </w:rPr>
             </w:pPr>
             <w:r>
-              <w:t>ADDU</w:t>
-            </w:r>
-            <w:r>
-              <w:t xml:space="preserve"> </w:t>
+              <w:t xml:space="preserve">ADDU </w:t>
             </w:r>
             <w:r>
               <w:rPr>
@@ -363,7 +455,7 @@
         </w:tc>
         <w:tc>
           <w:tcPr>
-            <w:tcW w:w="1942" w:type="dxa"/>
+            <w:tcW w:w="2340" w:type="dxa"/>
           </w:tcPr>
           <w:p>
             <w:r>
@@ -393,7 +485,7 @@
         </w:trPr>
         <w:tc>
           <w:tcPr>
-            <w:tcW w:w="1780" w:type="dxa"/>
+            <w:tcW w:w="1255" w:type="dxa"/>
           </w:tcPr>
           <w:p>
             <w:r>
@@ -403,7 +495,7 @@
         </w:tc>
         <w:tc>
           <w:tcPr>
-            <w:tcW w:w="1762" w:type="dxa"/>
+            <w:tcW w:w="1890" w:type="dxa"/>
           </w:tcPr>
           <w:p>
             <w:r>
@@ -419,7 +511,7 @@
         </w:tc>
         <w:tc>
           <w:tcPr>
-            <w:tcW w:w="2071" w:type="dxa"/>
+            <w:tcW w:w="2070" w:type="dxa"/>
           </w:tcPr>
           <w:p>
             <w:pPr>
@@ -462,14 +554,11 @@
         </w:tc>
         <w:tc>
           <w:tcPr>
-            <w:tcW w:w="1942" w:type="dxa"/>
-          </w:tcPr>
-          <w:p>
-            <w:r>
-              <w:t>Unsigned integer addition with zero-extended immediat</w:t>
-            </w:r>
-            <w:r>
-              <w:t>e</w:t>
+            <w:tcW w:w="2340" w:type="dxa"/>
+          </w:tcPr>
+          <w:p>
+            <w:r>
+              <w:t>Unsigned integer addition with zero-extended immediate</w:t>
             </w:r>
           </w:p>
         </w:tc>
@@ -490,7 +579,7 @@
         </w:trPr>
         <w:tc>
           <w:tcPr>
-            <w:tcW w:w="1780" w:type="dxa"/>
+            <w:tcW w:w="1255" w:type="dxa"/>
           </w:tcPr>
           <w:p>
             <w:r>
@@ -500,7 +589,7 @@
         </w:tc>
         <w:tc>
           <w:tcPr>
-            <w:tcW w:w="1762" w:type="dxa"/>
+            <w:tcW w:w="1890" w:type="dxa"/>
           </w:tcPr>
           <w:p>
             <w:r>
@@ -516,7 +605,7 @@
         </w:tc>
         <w:tc>
           <w:tcPr>
-            <w:tcW w:w="2071" w:type="dxa"/>
+            <w:tcW w:w="2070" w:type="dxa"/>
           </w:tcPr>
           <w:p>
             <w:r>
@@ -543,7 +632,7 @@
         </w:tc>
         <w:tc>
           <w:tcPr>
-            <w:tcW w:w="1942" w:type="dxa"/>
+            <w:tcW w:w="2340" w:type="dxa"/>
           </w:tcPr>
           <w:p>
             <w:r>
@@ -573,17 +662,18 @@
         </w:trPr>
         <w:tc>
           <w:tcPr>
-            <w:tcW w:w="1780" w:type="dxa"/>
-          </w:tcPr>
-          <w:p>
-            <w:r>
+            <w:tcW w:w="1255" w:type="dxa"/>
+          </w:tcPr>
+          <w:p>
+            <w:r>
+              <w:lastRenderedPageBreak/>
               <w:t>ADDCI</w:t>
             </w:r>
           </w:p>
         </w:tc>
         <w:tc>
           <w:tcPr>
-            <w:tcW w:w="1762" w:type="dxa"/>
+            <w:tcW w:w="1890" w:type="dxa"/>
           </w:tcPr>
           <w:p>
             <w:r>
@@ -599,7 +689,7 @@
         </w:tc>
         <w:tc>
           <w:tcPr>
-            <w:tcW w:w="2071" w:type="dxa"/>
+            <w:tcW w:w="2070" w:type="dxa"/>
           </w:tcPr>
           <w:p>
             <w:pPr>
@@ -642,7 +732,7 @@
         </w:tc>
         <w:tc>
           <w:tcPr>
-            <w:tcW w:w="1942" w:type="dxa"/>
+            <w:tcW w:w="2340" w:type="dxa"/>
           </w:tcPr>
           <w:p>
             <w:r>
@@ -672,7 +762,7 @@
         </w:trPr>
         <w:tc>
           <w:tcPr>
-            <w:tcW w:w="1780" w:type="dxa"/>
+            <w:tcW w:w="1255" w:type="dxa"/>
           </w:tcPr>
           <w:p>
             <w:r>
@@ -682,7 +772,7 @@
         </w:tc>
         <w:tc>
           <w:tcPr>
-            <w:tcW w:w="1762" w:type="dxa"/>
+            <w:tcW w:w="1890" w:type="dxa"/>
           </w:tcPr>
           <w:p>
             <w:r>
@@ -698,7 +788,7 @@
         </w:tc>
         <w:tc>
           <w:tcPr>
-            <w:tcW w:w="2071" w:type="dxa"/>
+            <w:tcW w:w="2070" w:type="dxa"/>
           </w:tcPr>
           <w:p>
             <w:pPr>
@@ -741,7 +831,7 @@
         </w:tc>
         <w:tc>
           <w:tcPr>
-            <w:tcW w:w="1942" w:type="dxa"/>
+            <w:tcW w:w="2340" w:type="dxa"/>
           </w:tcPr>
           <w:p>
             <w:r>
@@ -786,7 +876,7 @@
         </w:trPr>
         <w:tc>
           <w:tcPr>
-            <w:tcW w:w="1780" w:type="dxa"/>
+            <w:tcW w:w="1255" w:type="dxa"/>
           </w:tcPr>
           <w:p>
             <w:r>
@@ -796,7 +886,7 @@
         </w:tc>
         <w:tc>
           <w:tcPr>
-            <w:tcW w:w="1762" w:type="dxa"/>
+            <w:tcW w:w="1890" w:type="dxa"/>
           </w:tcPr>
           <w:p>
             <w:r>
@@ -812,7 +902,7 @@
         </w:tc>
         <w:tc>
           <w:tcPr>
-            <w:tcW w:w="2071" w:type="dxa"/>
+            <w:tcW w:w="2070" w:type="dxa"/>
           </w:tcPr>
           <w:p>
             <w:pPr>
@@ -855,7 +945,7 @@
         </w:tc>
         <w:tc>
           <w:tcPr>
-            <w:tcW w:w="1942" w:type="dxa"/>
+            <w:tcW w:w="2340" w:type="dxa"/>
           </w:tcPr>
           <w:p>
             <w:r>
@@ -900,7 +990,7 @@
         </w:trPr>
         <w:tc>
           <w:tcPr>
-            <w:tcW w:w="1780" w:type="dxa"/>
+            <w:tcW w:w="1255" w:type="dxa"/>
           </w:tcPr>
           <w:p>
             <w:r>
@@ -910,7 +1000,7 @@
         </w:tc>
         <w:tc>
           <w:tcPr>
-            <w:tcW w:w="1762" w:type="dxa"/>
+            <w:tcW w:w="1890" w:type="dxa"/>
           </w:tcPr>
           <w:p>
             <w:r>
@@ -926,7 +1016,7 @@
         </w:tc>
         <w:tc>
           <w:tcPr>
-            <w:tcW w:w="2071" w:type="dxa"/>
+            <w:tcW w:w="2070" w:type="dxa"/>
           </w:tcPr>
           <w:p>
             <w:pPr>
@@ -969,7 +1059,7 @@
         </w:tc>
         <w:tc>
           <w:tcPr>
-            <w:tcW w:w="1942" w:type="dxa"/>
+            <w:tcW w:w="2340" w:type="dxa"/>
           </w:tcPr>
           <w:p>
             <w:r>
@@ -1014,7 +1104,7 @@
         </w:trPr>
         <w:tc>
           <w:tcPr>
-            <w:tcW w:w="1780" w:type="dxa"/>
+            <w:tcW w:w="1255" w:type="dxa"/>
           </w:tcPr>
           <w:p>
             <w:r>
@@ -1024,7 +1114,7 @@
         </w:tc>
         <w:tc>
           <w:tcPr>
-            <w:tcW w:w="1762" w:type="dxa"/>
+            <w:tcW w:w="1890" w:type="dxa"/>
           </w:tcPr>
           <w:p>
             <w:r>
@@ -1040,7 +1130,7 @@
         </w:tc>
         <w:tc>
           <w:tcPr>
-            <w:tcW w:w="2071" w:type="dxa"/>
+            <w:tcW w:w="2070" w:type="dxa"/>
           </w:tcPr>
           <w:p>
             <w:pPr>
@@ -1072,36 +1162,18 @@
           </w:p>
           <w:p>
             <w:r>
-              <w:t>SUBC</w:t>
-            </w:r>
-            <w:r>
-              <w:t>I</w:t>
-            </w:r>
-            <w:r>
-              <w:t xml:space="preserve"> </w:t>
-            </w:r>
-            <w:r>
-              <w:t>$2</w:t>
-            </w:r>
-            <w:r>
-              <w:t>, r1</w:t>
-            </w:r>
-          </w:p>
-          <w:p>
-            <w:r>
-              <w:t>r1 = r1 – (</w:t>
-            </w:r>
-            <w:r>
-              <w:t>2</w:t>
-            </w:r>
-            <w:r>
-              <w:t xml:space="preserve"> + C)</w:t>
-            </w:r>
-          </w:p>
-        </w:tc>
-        <w:tc>
-          <w:tcPr>
-            <w:tcW w:w="1942" w:type="dxa"/>
+              <w:t>SUBCI $2, r1</w:t>
+            </w:r>
+          </w:p>
+          <w:p>
+            <w:r>
+              <w:t>r1 = r1 – (2 + C)</w:t>
+            </w:r>
+          </w:p>
+        </w:tc>
+        <w:tc>
+          <w:tcPr>
+            <w:tcW w:w="2340" w:type="dxa"/>
           </w:tcPr>
           <w:p>
             <w:r>
@@ -1146,18 +1218,17 @@
         </w:trPr>
         <w:tc>
           <w:tcPr>
-            <w:tcW w:w="1780" w:type="dxa"/>
-          </w:tcPr>
-          <w:p>
-            <w:r>
-              <w:lastRenderedPageBreak/>
+            <w:tcW w:w="1255" w:type="dxa"/>
+          </w:tcPr>
+          <w:p>
+            <w:r>
               <w:t>CMP</w:t>
             </w:r>
           </w:p>
         </w:tc>
         <w:tc>
           <w:tcPr>
-            <w:tcW w:w="1762" w:type="dxa"/>
+            <w:tcW w:w="1890" w:type="dxa"/>
           </w:tcPr>
           <w:p>
             <w:r>
@@ -1173,7 +1244,7 @@
         </w:tc>
         <w:tc>
           <w:tcPr>
-            <w:tcW w:w="2071" w:type="dxa"/>
+            <w:tcW w:w="2070" w:type="dxa"/>
           </w:tcPr>
           <w:p>
             <w:pPr>
@@ -1211,7 +1282,7 @@
         </w:tc>
         <w:tc>
           <w:tcPr>
-            <w:tcW w:w="1942" w:type="dxa"/>
+            <w:tcW w:w="2340" w:type="dxa"/>
           </w:tcPr>
           <w:p>
             <w:r>
@@ -1261,7 +1332,7 @@
         </w:trPr>
         <w:tc>
           <w:tcPr>
-            <w:tcW w:w="1780" w:type="dxa"/>
+            <w:tcW w:w="1255" w:type="dxa"/>
           </w:tcPr>
           <w:p>
             <w:r>
@@ -1271,7 +1342,7 @@
         </w:tc>
         <w:tc>
           <w:tcPr>
-            <w:tcW w:w="1762" w:type="dxa"/>
+            <w:tcW w:w="1890" w:type="dxa"/>
           </w:tcPr>
           <w:p>
             <w:r>
@@ -1287,7 +1358,7 @@
         </w:tc>
         <w:tc>
           <w:tcPr>
-            <w:tcW w:w="2071" w:type="dxa"/>
+            <w:tcW w:w="2070" w:type="dxa"/>
           </w:tcPr>
           <w:p>
             <w:pPr>
@@ -1325,7 +1396,7 @@
         </w:tc>
         <w:tc>
           <w:tcPr>
-            <w:tcW w:w="1942" w:type="dxa"/>
+            <w:tcW w:w="2340" w:type="dxa"/>
           </w:tcPr>
           <w:p>
             <w:r>
@@ -1334,35 +1405,17 @@
           </w:p>
           <w:p>
             <w:r>
-              <w:t xml:space="preserve">PSR.Z = 1 if </w:t>
-            </w:r>
-            <w:r>
-              <w:t>imm</w:t>
-            </w:r>
-            <w:r>
-              <w:t>=scr2</w:t>
-            </w:r>
-          </w:p>
-          <w:p>
-            <w:r>
-              <w:t xml:space="preserve">PSR.N = 1 if </w:t>
-            </w:r>
-            <w:r>
-              <w:t>imm</w:t>
-            </w:r>
-            <w:r>
-              <w:t>&lt;scr2 (signed)</w:t>
-            </w:r>
-          </w:p>
-          <w:p>
-            <w:r>
-              <w:t xml:space="preserve">PSR.L = 1 if </w:t>
-            </w:r>
-            <w:r>
-              <w:t>imm</w:t>
-            </w:r>
-            <w:r>
-              <w:t>&lt;scr2 (unsigned)</w:t>
+              <w:t>PSR.Z = 1 if imm=scr2</w:t>
+            </w:r>
+          </w:p>
+          <w:p>
+            <w:r>
+              <w:t>PSR.N = 1 if imm&lt;scr2 (signed)</w:t>
+            </w:r>
+          </w:p>
+          <w:p>
+            <w:r>
+              <w:t>PSR.L = 1 if imm&lt;scr2 (unsigned)</w:t>
             </w:r>
           </w:p>
         </w:tc>
@@ -1393,7 +1446,7 @@
         </w:trPr>
         <w:tc>
           <w:tcPr>
-            <w:tcW w:w="1780" w:type="dxa"/>
+            <w:tcW w:w="1255" w:type="dxa"/>
           </w:tcPr>
           <w:p>
             <w:r>
@@ -1403,7 +1456,7 @@
         </w:tc>
         <w:tc>
           <w:tcPr>
-            <w:tcW w:w="1762" w:type="dxa"/>
+            <w:tcW w:w="1890" w:type="dxa"/>
           </w:tcPr>
           <w:p>
             <w:r>
@@ -1419,7 +1472,7 @@
         </w:tc>
         <w:tc>
           <w:tcPr>
-            <w:tcW w:w="2071" w:type="dxa"/>
+            <w:tcW w:w="2070" w:type="dxa"/>
           </w:tcPr>
           <w:p>
             <w:r>
@@ -1456,7 +1509,7 @@
         </w:tc>
         <w:tc>
           <w:tcPr>
-            <w:tcW w:w="1942" w:type="dxa"/>
+            <w:tcW w:w="2340" w:type="dxa"/>
           </w:tcPr>
           <w:p>
             <w:r>
@@ -1481,7 +1534,7 @@
         </w:trPr>
         <w:tc>
           <w:tcPr>
-            <w:tcW w:w="1780" w:type="dxa"/>
+            <w:tcW w:w="1255" w:type="dxa"/>
           </w:tcPr>
           <w:p>
             <w:r>
@@ -1491,7 +1544,7 @@
         </w:tc>
         <w:tc>
           <w:tcPr>
-            <w:tcW w:w="1762" w:type="dxa"/>
+            <w:tcW w:w="1890" w:type="dxa"/>
           </w:tcPr>
           <w:p>
             <w:r>
@@ -1507,7 +1560,7 @@
         </w:tc>
         <w:tc>
           <w:tcPr>
-            <w:tcW w:w="2071" w:type="dxa"/>
+            <w:tcW w:w="2070" w:type="dxa"/>
           </w:tcPr>
           <w:p>
             <w:pPr>
@@ -1539,33 +1592,18 @@
           </w:p>
           <w:p>
             <w:r>
-              <w:t>AND</w:t>
-            </w:r>
-            <w:r>
-              <w:t>I</w:t>
-            </w:r>
-            <w:r>
-              <w:t xml:space="preserve"> </w:t>
-            </w:r>
-            <w:r>
-              <w:t>0x55</w:t>
-            </w:r>
-            <w:r>
-              <w:t>, r1</w:t>
-            </w:r>
-          </w:p>
-          <w:p>
-            <w:r>
-              <w:t xml:space="preserve">r1 = r1 &amp; </w:t>
-            </w:r>
-            <w:r>
-              <w:t>0x55</w:t>
-            </w:r>
-          </w:p>
-        </w:tc>
-        <w:tc>
-          <w:tcPr>
-            <w:tcW w:w="1942" w:type="dxa"/>
+              <w:t>ANDI 0x55, r1</w:t>
+            </w:r>
+          </w:p>
+          <w:p>
+            <w:r>
+              <w:t>r1 = r1 &amp; 0x55</w:t>
+            </w:r>
+          </w:p>
+        </w:tc>
+        <w:tc>
+          <w:tcPr>
+            <w:tcW w:w="2340" w:type="dxa"/>
           </w:tcPr>
           <w:p>
             <w:r>
@@ -1590,7 +1628,7 @@
         </w:trPr>
         <w:tc>
           <w:tcPr>
-            <w:tcW w:w="1780" w:type="dxa"/>
+            <w:tcW w:w="1255" w:type="dxa"/>
           </w:tcPr>
           <w:p>
             <w:r>
@@ -1600,7 +1638,7 @@
         </w:tc>
         <w:tc>
           <w:tcPr>
-            <w:tcW w:w="1762" w:type="dxa"/>
+            <w:tcW w:w="1890" w:type="dxa"/>
           </w:tcPr>
           <w:p>
             <w:r>
@@ -1616,7 +1654,7 @@
         </w:tc>
         <w:tc>
           <w:tcPr>
-            <w:tcW w:w="2071" w:type="dxa"/>
+            <w:tcW w:w="2070" w:type="dxa"/>
           </w:tcPr>
           <w:p>
             <w:pPr>
@@ -1648,27 +1686,18 @@
           </w:p>
           <w:p>
             <w:r>
-              <w:t>OR</w:t>
-            </w:r>
-            <w:r>
-              <w:t xml:space="preserve"> r0, r1</w:t>
-            </w:r>
-          </w:p>
-          <w:p>
-            <w:r>
-              <w:t xml:space="preserve">r1 = r1 </w:t>
-            </w:r>
-            <w:r>
-              <w:t>|</w:t>
-            </w:r>
-            <w:r>
-              <w:t xml:space="preserve"> r0</w:t>
-            </w:r>
-          </w:p>
-        </w:tc>
-        <w:tc>
-          <w:tcPr>
-            <w:tcW w:w="1942" w:type="dxa"/>
+              <w:t>OR r0, r1</w:t>
+            </w:r>
+          </w:p>
+          <w:p>
+            <w:r>
+              <w:t>r1 = r1 | r0</w:t>
+            </w:r>
+          </w:p>
+        </w:tc>
+        <w:tc>
+          <w:tcPr>
+            <w:tcW w:w="2340" w:type="dxa"/>
           </w:tcPr>
           <w:p>
             <w:r>
@@ -1693,17 +1722,18 @@
         </w:trPr>
         <w:tc>
           <w:tcPr>
-            <w:tcW w:w="1780" w:type="dxa"/>
-          </w:tcPr>
-          <w:p>
-            <w:r>
+            <w:tcW w:w="1255" w:type="dxa"/>
+          </w:tcPr>
+          <w:p>
+            <w:r>
+              <w:lastRenderedPageBreak/>
               <w:t>ORI</w:t>
             </w:r>
           </w:p>
         </w:tc>
         <w:tc>
           <w:tcPr>
-            <w:tcW w:w="1762" w:type="dxa"/>
+            <w:tcW w:w="1890" w:type="dxa"/>
           </w:tcPr>
           <w:p>
             <w:r>
@@ -1719,7 +1749,7 @@
         </w:tc>
         <w:tc>
           <w:tcPr>
-            <w:tcW w:w="2071" w:type="dxa"/>
+            <w:tcW w:w="2070" w:type="dxa"/>
           </w:tcPr>
           <w:p>
             <w:pPr>
@@ -1751,30 +1781,18 @@
           </w:p>
           <w:p>
             <w:r>
-              <w:t>ORI</w:t>
-            </w:r>
-            <w:r>
-              <w:t xml:space="preserve"> </w:t>
-            </w:r>
-            <w:r>
-              <w:t>0x55</w:t>
-            </w:r>
-            <w:r>
-              <w:t>, r1</w:t>
-            </w:r>
-          </w:p>
-          <w:p>
-            <w:r>
-              <w:t xml:space="preserve">r1 = r1 </w:t>
-            </w:r>
-            <w:r>
-              <w:t>| 0x55</w:t>
-            </w:r>
-          </w:p>
-        </w:tc>
-        <w:tc>
-          <w:tcPr>
-            <w:tcW w:w="1942" w:type="dxa"/>
+              <w:t>ORI 0x55, r1</w:t>
+            </w:r>
+          </w:p>
+          <w:p>
+            <w:r>
+              <w:t>r1 = r1 | 0x55</w:t>
+            </w:r>
+          </w:p>
+        </w:tc>
+        <w:tc>
+          <w:tcPr>
+            <w:tcW w:w="2340" w:type="dxa"/>
           </w:tcPr>
           <w:p>
             <w:r>
@@ -1799,7 +1817,7 @@
         </w:trPr>
         <w:tc>
           <w:tcPr>
-            <w:tcW w:w="1780" w:type="dxa"/>
+            <w:tcW w:w="1255" w:type="dxa"/>
           </w:tcPr>
           <w:p>
             <w:r>
@@ -1809,7 +1827,7 @@
         </w:tc>
         <w:tc>
           <w:tcPr>
-            <w:tcW w:w="1762" w:type="dxa"/>
+            <w:tcW w:w="1890" w:type="dxa"/>
           </w:tcPr>
           <w:p>
             <w:r>
@@ -1825,7 +1843,7 @@
         </w:tc>
         <w:tc>
           <w:tcPr>
-            <w:tcW w:w="2071" w:type="dxa"/>
+            <w:tcW w:w="2070" w:type="dxa"/>
           </w:tcPr>
           <w:p>
             <w:pPr>
@@ -1857,27 +1875,18 @@
           </w:p>
           <w:p>
             <w:r>
-              <w:t>XOR</w:t>
-            </w:r>
-            <w:r>
-              <w:t xml:space="preserve"> r0, r1</w:t>
-            </w:r>
-          </w:p>
-          <w:p>
-            <w:r>
-              <w:t xml:space="preserve">r1 = r1 </w:t>
-            </w:r>
-            <w:r>
-              <w:t>^</w:t>
-            </w:r>
-            <w:r>
-              <w:t xml:space="preserve"> r0</w:t>
-            </w:r>
-          </w:p>
-        </w:tc>
-        <w:tc>
-          <w:tcPr>
-            <w:tcW w:w="1942" w:type="dxa"/>
+              <w:t>XOR r0, r1</w:t>
+            </w:r>
+          </w:p>
+          <w:p>
+            <w:r>
+              <w:t>r1 = r1 ^ r0</w:t>
+            </w:r>
+          </w:p>
+        </w:tc>
+        <w:tc>
+          <w:tcPr>
+            <w:tcW w:w="2340" w:type="dxa"/>
           </w:tcPr>
           <w:p>
             <w:r>
@@ -1902,7 +1911,7 @@
         </w:trPr>
         <w:tc>
           <w:tcPr>
-            <w:tcW w:w="1780" w:type="dxa"/>
+            <w:tcW w:w="1255" w:type="dxa"/>
           </w:tcPr>
           <w:p>
             <w:r>
@@ -1912,7 +1921,7 @@
         </w:tc>
         <w:tc>
           <w:tcPr>
-            <w:tcW w:w="1762" w:type="dxa"/>
+            <w:tcW w:w="1890" w:type="dxa"/>
           </w:tcPr>
           <w:p>
             <w:r>
@@ -1928,7 +1937,7 @@
         </w:tc>
         <w:tc>
           <w:tcPr>
-            <w:tcW w:w="2071" w:type="dxa"/>
+            <w:tcW w:w="2070" w:type="dxa"/>
           </w:tcPr>
           <w:p>
             <w:r>
@@ -1947,33 +1956,18 @@
           </w:p>
           <w:p>
             <w:r>
-              <w:t xml:space="preserve">AND </w:t>
-            </w:r>
-            <w:r>
-              <w:t>0x55</w:t>
-            </w:r>
-            <w:r>
-              <w:t>, r1</w:t>
-            </w:r>
-          </w:p>
-          <w:p>
-            <w:r>
-              <w:t xml:space="preserve">r1 = r1 </w:t>
-            </w:r>
-            <w:r>
-              <w:t>^</w:t>
-            </w:r>
-            <w:r>
-              <w:t xml:space="preserve"> </w:t>
-            </w:r>
-            <w:r>
-              <w:t>0x55</w:t>
-            </w:r>
-          </w:p>
-        </w:tc>
-        <w:tc>
-          <w:tcPr>
-            <w:tcW w:w="1942" w:type="dxa"/>
+              <w:t>AND 0x55, r1</w:t>
+            </w:r>
+          </w:p>
+          <w:p>
+            <w:r>
+              <w:t>r1 = r1 ^ 0x55</w:t>
+            </w:r>
+          </w:p>
+        </w:tc>
+        <w:tc>
+          <w:tcPr>
+            <w:tcW w:w="2340" w:type="dxa"/>
           </w:tcPr>
           <w:p>
             <w:r>
@@ -1998,7 +1992,7 @@
         </w:trPr>
         <w:tc>
           <w:tcPr>
-            <w:tcW w:w="1780" w:type="dxa"/>
+            <w:tcW w:w="1255" w:type="dxa"/>
           </w:tcPr>
           <w:p>
             <w:r>
@@ -2008,7 +2002,7 @@
         </w:tc>
         <w:tc>
           <w:tcPr>
-            <w:tcW w:w="1762" w:type="dxa"/>
+            <w:tcW w:w="1890" w:type="dxa"/>
           </w:tcPr>
           <w:p>
             <w:r>
@@ -2024,7 +2018,7 @@
         </w:tc>
         <w:tc>
           <w:tcPr>
-            <w:tcW w:w="2071" w:type="dxa"/>
+            <w:tcW w:w="2070" w:type="dxa"/>
           </w:tcPr>
           <w:p>
             <w:r>
@@ -2061,7 +2055,7 @@
         </w:tc>
         <w:tc>
           <w:tcPr>
-            <w:tcW w:w="1942" w:type="dxa"/>
+            <w:tcW w:w="2340" w:type="dxa"/>
           </w:tcPr>
           <w:p>
             <w:r>
@@ -2086,7 +2080,7 @@
         </w:trPr>
         <w:tc>
           <w:tcPr>
-            <w:tcW w:w="1780" w:type="dxa"/>
+            <w:tcW w:w="1255" w:type="dxa"/>
           </w:tcPr>
           <w:p>
             <w:r>
@@ -2096,7 +2090,7 @@
         </w:tc>
         <w:tc>
           <w:tcPr>
-            <w:tcW w:w="1762" w:type="dxa"/>
+            <w:tcW w:w="1890" w:type="dxa"/>
           </w:tcPr>
           <w:p>
             <w:r>
@@ -2112,7 +2106,7 @@
         </w:tc>
         <w:tc>
           <w:tcPr>
-            <w:tcW w:w="2071" w:type="dxa"/>
+            <w:tcW w:w="2070" w:type="dxa"/>
           </w:tcPr>
           <w:p>
             <w:pPr>
@@ -2155,7 +2149,7 @@
         </w:tc>
         <w:tc>
           <w:tcPr>
-            <w:tcW w:w="1942" w:type="dxa"/>
+            <w:tcW w:w="2340" w:type="dxa"/>
           </w:tcPr>
           <w:p>
             <w:r>
@@ -2180,18 +2174,17 @@
         </w:trPr>
         <w:tc>
           <w:tcPr>
-            <w:tcW w:w="1780" w:type="dxa"/>
-          </w:tcPr>
-          <w:p>
-            <w:r>
-              <w:lastRenderedPageBreak/>
+            <w:tcW w:w="1255" w:type="dxa"/>
+          </w:tcPr>
+          <w:p>
+            <w:r>
               <w:t>LSH</w:t>
             </w:r>
           </w:p>
         </w:tc>
         <w:tc>
           <w:tcPr>
-            <w:tcW w:w="1762" w:type="dxa"/>
+            <w:tcW w:w="1890" w:type="dxa"/>
           </w:tcPr>
           <w:p>
             <w:r>
@@ -2207,7 +2200,7 @@
         </w:tc>
         <w:tc>
           <w:tcPr>
-            <w:tcW w:w="2071" w:type="dxa"/>
+            <w:tcW w:w="2070" w:type="dxa"/>
           </w:tcPr>
           <w:p>
             <w:pPr>
@@ -2255,7 +2248,7 @@
         </w:tc>
         <w:tc>
           <w:tcPr>
-            <w:tcW w:w="1942" w:type="dxa"/>
+            <w:tcW w:w="2340" w:type="dxa"/>
           </w:tcPr>
           <w:p>
             <w:r>
@@ -2265,7 +2258,7 @@
           <w:p/>
           <w:p>
             <w:r>
-              <w:t>If count is positive, left shift, if count is negative, right shift</w:t>
+              <w:t>If count is positive, shift left. If count is negative, shift right</w:t>
             </w:r>
           </w:p>
         </w:tc>
@@ -2286,7 +2279,7 @@
         </w:trPr>
         <w:tc>
           <w:tcPr>
-            <w:tcW w:w="1780" w:type="dxa"/>
+            <w:tcW w:w="1255" w:type="dxa"/>
           </w:tcPr>
           <w:p>
             <w:r>
@@ -2296,7 +2289,7 @@
         </w:tc>
         <w:tc>
           <w:tcPr>
-            <w:tcW w:w="1762" w:type="dxa"/>
+            <w:tcW w:w="1890" w:type="dxa"/>
           </w:tcPr>
           <w:p>
             <w:r>
@@ -2315,7 +2308,7 @@
         </w:tc>
         <w:tc>
           <w:tcPr>
-            <w:tcW w:w="2071" w:type="dxa"/>
+            <w:tcW w:w="2070" w:type="dxa"/>
           </w:tcPr>
           <w:p>
             <w:pPr>
@@ -2325,13 +2318,7 @@
               </w:rPr>
             </w:pPr>
             <w:r>
-              <w:t>LSH</w:t>
-            </w:r>
-            <w:r>
-              <w:t>I</w:t>
-            </w:r>
-            <w:r>
-              <w:t xml:space="preserve"> </w:t>
+              <w:t xml:space="preserve">LSHI </w:t>
             </w:r>
             <w:r>
               <w:rPr>
@@ -2354,13 +2341,7 @@
           <w:p/>
           <w:p>
             <w:r>
-              <w:t>LSH</w:t>
-            </w:r>
-            <w:r>
-              <w:t>I</w:t>
-            </w:r>
-            <w:r>
-              <w:t xml:space="preserve"> $1, r1 </w:t>
+              <w:t xml:space="preserve">LSHI $1, r1 </w:t>
             </w:r>
           </w:p>
           <w:p>
@@ -2382,11 +2363,11 @@
         </w:tc>
         <w:tc>
           <w:tcPr>
-            <w:tcW w:w="1942" w:type="dxa"/>
-          </w:tcPr>
-          <w:p>
-            <w:r>
-              <w:t>Logical Shift Integer Immediate</w:t>
+            <w:tcW w:w="2340" w:type="dxa"/>
+          </w:tcPr>
+          <w:p>
+            <w:r>
+              <w:t>Logical Shift Integer Immediate. Immediate range: [0,15]</w:t>
             </w:r>
           </w:p>
           <w:p/>
@@ -2418,23 +2399,17 @@
         </w:trPr>
         <w:tc>
           <w:tcPr>
-            <w:tcW w:w="1780" w:type="dxa"/>
-          </w:tcPr>
-          <w:p>
-            <w:r>
-              <w:t>A</w:t>
-            </w:r>
-            <w:r>
-              <w:t>S</w:t>
-            </w:r>
-            <w:r>
-              <w:t>HU</w:t>
-            </w:r>
-          </w:p>
-        </w:tc>
-        <w:tc>
-          <w:tcPr>
-            <w:tcW w:w="1762" w:type="dxa"/>
+            <w:tcW w:w="1255" w:type="dxa"/>
+          </w:tcPr>
+          <w:p>
+            <w:r>
+              <w:t>ASHU</w:t>
+            </w:r>
+          </w:p>
+        </w:tc>
+        <w:tc>
+          <w:tcPr>
+            <w:tcW w:w="1890" w:type="dxa"/>
           </w:tcPr>
           <w:p>
             <w:r>
@@ -2450,7 +2425,7 @@
         </w:tc>
         <w:tc>
           <w:tcPr>
-            <w:tcW w:w="2071" w:type="dxa"/>
+            <w:tcW w:w="2070" w:type="dxa"/>
           </w:tcPr>
           <w:p>
             <w:r>
@@ -2481,34 +2456,28 @@
           </w:p>
           <w:p>
             <w:r>
-              <w:t>r1 = r1 &lt;</w:t>
-            </w:r>
-            <w:r>
-              <w:t>&lt;</w:t>
-            </w:r>
-            <w:r>
-              <w:t>&lt; r0 (r0 &gt; 0)</w:t>
-            </w:r>
-          </w:p>
-          <w:p>
-            <w:r>
-              <w:t>r1 = r1 &gt;&gt;</w:t>
-            </w:r>
-            <w:r>
-              <w:t>&gt;</w:t>
-            </w:r>
-            <w:r>
-              <w:t xml:space="preserve"> r0 (r0 &lt; 0)</w:t>
-            </w:r>
-          </w:p>
-        </w:tc>
-        <w:tc>
-          <w:tcPr>
-            <w:tcW w:w="1942" w:type="dxa"/>
+              <w:t>r1 = r1 &lt;&lt;&lt; r0 (r0 &gt; 0)</w:t>
+            </w:r>
+          </w:p>
+          <w:p>
+            <w:r>
+              <w:t>r1 = r1 &gt;&gt;&gt; r0 (r0 &lt; 0)</w:t>
+            </w:r>
+          </w:p>
+        </w:tc>
+        <w:tc>
+          <w:tcPr>
+            <w:tcW w:w="2340" w:type="dxa"/>
           </w:tcPr>
           <w:p>
             <w:r>
               <w:t>Arithmetic Shift</w:t>
+            </w:r>
+          </w:p>
+          <w:p/>
+          <w:p>
+            <w:r>
+              <w:t>If count is positive, shift left. If count is negative, shift right</w:t>
             </w:r>
           </w:p>
         </w:tc>
@@ -2529,7 +2498,7 @@
         </w:trPr>
         <w:tc>
           <w:tcPr>
-            <w:tcW w:w="1780" w:type="dxa"/>
+            <w:tcW w:w="1255" w:type="dxa"/>
           </w:tcPr>
           <w:p>
             <w:r>
@@ -2539,7 +2508,7 @@
         </w:tc>
         <w:tc>
           <w:tcPr>
-            <w:tcW w:w="1762" w:type="dxa"/>
+            <w:tcW w:w="1890" w:type="dxa"/>
           </w:tcPr>
           <w:p>
             <w:r>
@@ -2558,7 +2527,7 @@
         </w:tc>
         <w:tc>
           <w:tcPr>
-            <w:tcW w:w="2071" w:type="dxa"/>
+            <w:tcW w:w="2070" w:type="dxa"/>
           </w:tcPr>
           <w:p>
             <w:pPr>
@@ -2590,21 +2559,12 @@
           </w:p>
           <w:p>
             <w:r>
-              <w:t>ASHUI</w:t>
-            </w:r>
-            <w:r>
-              <w:t xml:space="preserve"> $1, r1 </w:t>
-            </w:r>
-          </w:p>
-          <w:p>
-            <w:r>
-              <w:t>r1 = r1 &lt;&lt;</w:t>
-            </w:r>
-            <w:r>
-              <w:t>&lt;</w:t>
-            </w:r>
-            <w:r>
-              <w:t xml:space="preserve"> 1</w:t>
+              <w:t xml:space="preserve">ASHUI $1, r1 </w:t>
+            </w:r>
+          </w:p>
+          <w:p>
+            <w:r>
+              <w:t>r1 = r1 &lt;&lt;&lt; 1</w:t>
             </w:r>
           </w:p>
           <w:p/>
@@ -2615,26 +2575,17 @@
           </w:p>
           <w:p>
             <w:r>
-              <w:t>r1 = r1 &gt;&gt;</w:t>
-            </w:r>
-            <w:r>
-              <w:t>&gt;</w:t>
-            </w:r>
-            <w:r>
-              <w:t xml:space="preserve"> 1</w:t>
-            </w:r>
-          </w:p>
-        </w:tc>
-        <w:tc>
-          <w:tcPr>
-            <w:tcW w:w="1942" w:type="dxa"/>
-          </w:tcPr>
-          <w:p>
-            <w:r>
-              <w:t>Arithmetic Shift with</w:t>
-            </w:r>
-            <w:r>
-              <w:t xml:space="preserve"> immediate</w:t>
+              <w:t>r1 = r1 &gt;&gt;&gt; 1</w:t>
+            </w:r>
+          </w:p>
+        </w:tc>
+        <w:tc>
+          <w:tcPr>
+            <w:tcW w:w="2340" w:type="dxa"/>
+          </w:tcPr>
+          <w:p>
+            <w:r>
+              <w:t>Arithmetic Shift with immediate. Immediate range: [0,15]</w:t>
             </w:r>
           </w:p>
           <w:p/>
@@ -2645,7 +2596,7 @@
           </w:p>
           <w:p>
             <w:r>
-              <w:t>s-&gt; left shift</w:t>
+              <w:t>s-&gt;1 left shift</w:t>
             </w:r>
           </w:p>
         </w:tc>
@@ -2666,7 +2617,7 @@
         </w:trPr>
         <w:tc>
           <w:tcPr>
-            <w:tcW w:w="1780" w:type="dxa"/>
+            <w:tcW w:w="1255" w:type="dxa"/>
           </w:tcPr>
           <w:p>
             <w:r>
@@ -2676,7 +2627,7 @@
         </w:tc>
         <w:tc>
           <w:tcPr>
-            <w:tcW w:w="1762" w:type="dxa"/>
+            <w:tcW w:w="1890" w:type="dxa"/>
           </w:tcPr>
           <w:p>
             <w:r>
@@ -2692,7 +2643,7 @@
         </w:tc>
         <w:tc>
           <w:tcPr>
-            <w:tcW w:w="2071" w:type="dxa"/>
+            <w:tcW w:w="2070" w:type="dxa"/>
           </w:tcPr>
           <w:p>
             <w:r>
@@ -2729,7 +2680,7 @@
         </w:tc>
         <w:tc>
           <w:tcPr>
-            <w:tcW w:w="1942" w:type="dxa"/>
+            <w:tcW w:w="2340" w:type="dxa"/>
           </w:tcPr>
           <w:p>
             <w:r>
@@ -2751,11 +2702,21 @@
     </w:tbl>
     <w:p/>
     <w:p>
+      <w:pPr>
+        <w:ind w:firstLine="720"/>
+      </w:pPr>
+    </w:p>
+    <w:p>
+      <w:pPr>
+        <w:ind w:firstLine="720"/>
+      </w:pPr>
+    </w:p>
+    <w:p>
+      <w:pPr>
+        <w:ind w:firstLine="720"/>
+      </w:pPr>
       <w:r>
-        <w:t>Postponed Instructions</w:t>
-      </w:r>
-      <w:r>
-        <w:t xml:space="preserve"> </w:t>
+        <w:t>The following table is a list of currently postponed instructions until further documentation and modules have been supplied and implemented.</w:t>
       </w:r>
     </w:p>
     <w:tbl>
@@ -2765,16 +2726,16 @@
         <w:tblLook w:val="04A0" w:firstRow="1" w:lastRow="0" w:firstColumn="1" w:lastColumn="0" w:noHBand="0" w:noVBand="1"/>
       </w:tblPr>
       <w:tblGrid>
-        <w:gridCol w:w="1870"/>
-        <w:gridCol w:w="1870"/>
-        <w:gridCol w:w="1870"/>
-        <w:gridCol w:w="1870"/>
+        <w:gridCol w:w="1255"/>
+        <w:gridCol w:w="1890"/>
+        <w:gridCol w:w="2070"/>
+        <w:gridCol w:w="2265"/>
         <w:gridCol w:w="1870"/>
       </w:tblGrid>
       <w:tr>
         <w:tc>
           <w:tcPr>
-            <w:tcW w:w="1870" w:type="dxa"/>
+            <w:tcW w:w="1255" w:type="dxa"/>
           </w:tcPr>
           <w:p>
             <w:r>
@@ -2784,7 +2745,7 @@
         </w:tc>
         <w:tc>
           <w:tcPr>
-            <w:tcW w:w="1870" w:type="dxa"/>
+            <w:tcW w:w="1890" w:type="dxa"/>
           </w:tcPr>
           <w:p>
             <w:r>
@@ -2794,7 +2755,7 @@
         </w:tc>
         <w:tc>
           <w:tcPr>
-            <w:tcW w:w="1870" w:type="dxa"/>
+            <w:tcW w:w="2070" w:type="dxa"/>
           </w:tcPr>
           <w:p>
             <w:r>
@@ -2804,7 +2765,7 @@
         </w:tc>
         <w:tc>
           <w:tcPr>
-            <w:tcW w:w="1870" w:type="dxa"/>
+            <w:tcW w:w="2265" w:type="dxa"/>
           </w:tcPr>
           <w:p>
             <w:r>
@@ -2826,7 +2787,7 @@
       <w:tr>
         <w:tc>
           <w:tcPr>
-            <w:tcW w:w="1870" w:type="dxa"/>
+            <w:tcW w:w="1255" w:type="dxa"/>
           </w:tcPr>
           <w:p>
             <w:r>
@@ -2836,29 +2797,23 @@
         </w:tc>
         <w:tc>
           <w:tcPr>
-            <w:tcW w:w="1870" w:type="dxa"/>
-          </w:tcPr>
-          <w:p>
-            <w:r>
-              <w:t>0100</w:t>
-            </w:r>
-            <w:r>
-              <w:t xml:space="preserve"> </w:t>
-            </w:r>
-            <w:r>
-              <w:t>0000</w:t>
-            </w:r>
-          </w:p>
-        </w:tc>
-        <w:tc>
-          <w:tcPr>
-            <w:tcW w:w="1870" w:type="dxa"/>
+            <w:tcW w:w="1890" w:type="dxa"/>
+          </w:tcPr>
+          <w:p>
+            <w:r>
+              <w:t>0100 0000</w:t>
+            </w:r>
+          </w:p>
+        </w:tc>
+        <w:tc>
+          <w:tcPr>
+            <w:tcW w:w="2070" w:type="dxa"/>
           </w:tcPr>
           <w:p/>
         </w:tc>
         <w:tc>
           <w:tcPr>
-            <w:tcW w:w="1870" w:type="dxa"/>
+            <w:tcW w:w="2265" w:type="dxa"/>
           </w:tcPr>
           <w:p>
             <w:r>
@@ -2880,7 +2835,7 @@
       <w:tr>
         <w:tc>
           <w:tcPr>
-            <w:tcW w:w="1870" w:type="dxa"/>
+            <w:tcW w:w="1255" w:type="dxa"/>
           </w:tcPr>
           <w:p>
             <w:r>
@@ -2890,29 +2845,23 @@
         </w:tc>
         <w:tc>
           <w:tcPr>
-            <w:tcW w:w="1870" w:type="dxa"/>
-          </w:tcPr>
-          <w:p>
-            <w:r>
-              <w:t>0100</w:t>
-            </w:r>
-            <w:r>
-              <w:t xml:space="preserve"> </w:t>
-            </w:r>
-            <w:r>
-              <w:t>0100</w:t>
-            </w:r>
-          </w:p>
-        </w:tc>
-        <w:tc>
-          <w:tcPr>
-            <w:tcW w:w="1870" w:type="dxa"/>
+            <w:tcW w:w="1890" w:type="dxa"/>
+          </w:tcPr>
+          <w:p>
+            <w:r>
+              <w:t>0100 0100</w:t>
+            </w:r>
+          </w:p>
+        </w:tc>
+        <w:tc>
+          <w:tcPr>
+            <w:tcW w:w="2070" w:type="dxa"/>
           </w:tcPr>
           <w:p/>
         </w:tc>
         <w:tc>
           <w:tcPr>
-            <w:tcW w:w="1870" w:type="dxa"/>
+            <w:tcW w:w="2265" w:type="dxa"/>
           </w:tcPr>
           <w:p>
             <w:r>
@@ -2934,7 +2883,7 @@
       <w:tr>
         <w:tc>
           <w:tcPr>
-            <w:tcW w:w="1870" w:type="dxa"/>
+            <w:tcW w:w="1255" w:type="dxa"/>
           </w:tcPr>
           <w:p>
             <w:r>
@@ -2944,29 +2893,23 @@
         </w:tc>
         <w:tc>
           <w:tcPr>
-            <w:tcW w:w="1870" w:type="dxa"/>
-          </w:tcPr>
-          <w:p>
-            <w:r>
-              <w:t>1100</w:t>
-            </w:r>
-            <w:r>
-              <w:t xml:space="preserve"> </w:t>
-            </w:r>
-            <w:r>
-              <w:t>xxxx</w:t>
-            </w:r>
-          </w:p>
-        </w:tc>
-        <w:tc>
-          <w:tcPr>
-            <w:tcW w:w="1870" w:type="dxa"/>
+            <w:tcW w:w="1890" w:type="dxa"/>
+          </w:tcPr>
+          <w:p>
+            <w:r>
+              <w:t>1100 xxxx</w:t>
+            </w:r>
+          </w:p>
+        </w:tc>
+        <w:tc>
+          <w:tcPr>
+            <w:tcW w:w="2070" w:type="dxa"/>
           </w:tcPr>
           <w:p/>
         </w:tc>
         <w:tc>
           <w:tcPr>
-            <w:tcW w:w="1870" w:type="dxa"/>
+            <w:tcW w:w="2265" w:type="dxa"/>
           </w:tcPr>
           <w:p>
             <w:r>
@@ -2988,7 +2931,7 @@
       <w:tr>
         <w:tc>
           <w:tcPr>
-            <w:tcW w:w="1870" w:type="dxa"/>
+            <w:tcW w:w="1255" w:type="dxa"/>
           </w:tcPr>
           <w:p>
             <w:r>
@@ -2998,29 +2941,23 @@
         </w:tc>
         <w:tc>
           <w:tcPr>
-            <w:tcW w:w="1870" w:type="dxa"/>
-          </w:tcPr>
-          <w:p>
-            <w:r>
-              <w:t>0100</w:t>
-            </w:r>
-            <w:r>
-              <w:t xml:space="preserve"> </w:t>
-            </w:r>
-            <w:r>
-              <w:t>1100</w:t>
-            </w:r>
-          </w:p>
-        </w:tc>
-        <w:tc>
-          <w:tcPr>
-            <w:tcW w:w="1870" w:type="dxa"/>
+            <w:tcW w:w="1890" w:type="dxa"/>
+          </w:tcPr>
+          <w:p>
+            <w:r>
+              <w:t>0100 1100</w:t>
+            </w:r>
+          </w:p>
+        </w:tc>
+        <w:tc>
+          <w:tcPr>
+            <w:tcW w:w="2070" w:type="dxa"/>
           </w:tcPr>
           <w:p/>
         </w:tc>
         <w:tc>
           <w:tcPr>
-            <w:tcW w:w="1870" w:type="dxa"/>
+            <w:tcW w:w="2265" w:type="dxa"/>
           </w:tcPr>
           <w:p>
             <w:r>
@@ -3042,7 +2979,7 @@
       <w:tr>
         <w:tc>
           <w:tcPr>
-            <w:tcW w:w="1870" w:type="dxa"/>
+            <w:tcW w:w="1255" w:type="dxa"/>
           </w:tcPr>
           <w:p>
             <w:r>
@@ -3052,29 +2989,23 @@
         </w:tc>
         <w:tc>
           <w:tcPr>
-            <w:tcW w:w="1870" w:type="dxa"/>
-          </w:tcPr>
-          <w:p>
-            <w:r>
-              <w:t>0100</w:t>
-            </w:r>
-            <w:r>
-              <w:t xml:space="preserve"> </w:t>
-            </w:r>
-            <w:r>
-              <w:t>1000</w:t>
-            </w:r>
-          </w:p>
-        </w:tc>
-        <w:tc>
-          <w:tcPr>
-            <w:tcW w:w="1870" w:type="dxa"/>
+            <w:tcW w:w="1890" w:type="dxa"/>
+          </w:tcPr>
+          <w:p>
+            <w:r>
+              <w:t>0100 1000</w:t>
+            </w:r>
+          </w:p>
+        </w:tc>
+        <w:tc>
+          <w:tcPr>
+            <w:tcW w:w="2070" w:type="dxa"/>
           </w:tcPr>
           <w:p/>
         </w:tc>
         <w:tc>
           <w:tcPr>
-            <w:tcW w:w="1870" w:type="dxa"/>
+            <w:tcW w:w="2265" w:type="dxa"/>
           </w:tcPr>
           <w:p>
             <w:r>
@@ -3090,6 +3021,325 @@
         </w:tc>
       </w:tr>
     </w:tbl>
+    <w:p/>
+    <w:p>
+      <w:r>
+        <w:t>Testing of the ALU:</w:t>
+      </w:r>
+    </w:p>
+    <w:p>
+      <w:r>
+        <w:tab/>
+        <w:t xml:space="preserve">The testbench is structured to go through every operation, test a few simple examples, test a few operations to set flags, and perform random input operations. The testbench writes to the console the operation that is being tested, the value inside the A-input, the value inside the B-input, the value of the C-output, and the value of the Flags Register. The values for A, B, and C are given first in hexadecimal value and then its equivalent as a signed integer. </w:t>
+      </w:r>
+    </w:p>
+    <w:p>
+      <w:r>
+        <w:tab/>
+        <w:t>For the first example, a simple ADD operation. The first operation is adding zero and zero, the second operation sets the overflow flag, with the third setting the carry flag with a variety of random stimulus. Observe the second to last operation where it sets both the overflow flag and the carry flag.</w:t>
+      </w:r>
+    </w:p>
+    <w:p>
+      <w:r>
+        <w:rPr>
+          <w:noProof/>
+        </w:rPr>
+        <w:drawing>
+          <wp:inline distT="0" distB="0" distL="0" distR="0" wp14:anchorId="74EE37B5" wp14:editId="71DC1A5B">
+            <wp:extent cx="5943600" cy="1885950"/>
+            <wp:effectExtent l="0" t="0" r="0" b="0"/>
+            <wp:docPr id="2" name="Picture 2"/>
+            <wp:cNvGraphicFramePr>
+              <a:graphicFrameLocks xmlns:a="http://schemas.openxmlformats.org/drawingml/2006/main" noChangeAspect="1"/>
+            </wp:cNvGraphicFramePr>
+            <a:graphic xmlns:a="http://schemas.openxmlformats.org/drawingml/2006/main">
+              <a:graphicData uri="http://schemas.openxmlformats.org/drawingml/2006/picture">
+                <pic:pic xmlns:pic="http://schemas.openxmlformats.org/drawingml/2006/picture">
+                  <pic:nvPicPr>
+                    <pic:cNvPr id="0" name="Picture 1"/>
+                    <pic:cNvPicPr>
+                      <a:picLocks noChangeAspect="1" noChangeArrowheads="1"/>
+                    </pic:cNvPicPr>
+                  </pic:nvPicPr>
+                  <pic:blipFill>
+                    <a:blip r:embed="rId8">
+                      <a:extLst>
+                        <a:ext uri="{28A0092B-C50C-407E-A947-70E740481C1C}">
+                          <a14:useLocalDpi xmlns:a14="http://schemas.microsoft.com/office/drawing/2010/main" val="0"/>
+                        </a:ext>
+                      </a:extLst>
+                    </a:blip>
+                    <a:srcRect/>
+                    <a:stretch>
+                      <a:fillRect/>
+                    </a:stretch>
+                  </pic:blipFill>
+                  <pic:spPr bwMode="auto">
+                    <a:xfrm>
+                      <a:off x="0" y="0"/>
+                      <a:ext cx="5943600" cy="1885950"/>
+                    </a:xfrm>
+                    <a:prstGeom prst="rect">
+                      <a:avLst/>
+                    </a:prstGeom>
+                    <a:noFill/>
+                    <a:ln>
+                      <a:noFill/>
+                    </a:ln>
+                  </pic:spPr>
+                </pic:pic>
+              </a:graphicData>
+            </a:graphic>
+          </wp:inline>
+        </w:drawing>
+      </w:r>
+    </w:p>
+    <w:p>
+      <w:r>
+        <w:tab/>
+        <w:t>The second example demonstrates the ADDC operation which does addition with the Carry Flag from the previous operation. The second operation sets the carry flag, and then the third operation adds zero with zero and the carry bit, which results in an output of 1. This operation could be used to capture the value of the carry flag into one of the general-purpose registers.</w:t>
+      </w:r>
+    </w:p>
+    <w:p>
+      <w:r>
+        <w:rPr>
+          <w:noProof/>
+        </w:rPr>
+        <w:lastRenderedPageBreak/>
+        <w:drawing>
+          <wp:inline distT="0" distB="0" distL="0" distR="0" wp14:anchorId="23EBFBCA" wp14:editId="2F27290F">
+            <wp:extent cx="5943600" cy="2238375"/>
+            <wp:effectExtent l="0" t="0" r="0" b="9525"/>
+            <wp:docPr id="3" name="Picture 3"/>
+            <wp:cNvGraphicFramePr>
+              <a:graphicFrameLocks xmlns:a="http://schemas.openxmlformats.org/drawingml/2006/main" noChangeAspect="1"/>
+            </wp:cNvGraphicFramePr>
+            <a:graphic xmlns:a="http://schemas.openxmlformats.org/drawingml/2006/main">
+              <a:graphicData uri="http://schemas.openxmlformats.org/drawingml/2006/picture">
+                <pic:pic xmlns:pic="http://schemas.openxmlformats.org/drawingml/2006/picture">
+                  <pic:nvPicPr>
+                    <pic:cNvPr id="0" name="Picture 2"/>
+                    <pic:cNvPicPr>
+                      <a:picLocks noChangeAspect="1" noChangeArrowheads="1"/>
+                    </pic:cNvPicPr>
+                  </pic:nvPicPr>
+                  <pic:blipFill>
+                    <a:blip r:embed="rId9">
+                      <a:extLst>
+                        <a:ext uri="{28A0092B-C50C-407E-A947-70E740481C1C}">
+                          <a14:useLocalDpi xmlns:a14="http://schemas.microsoft.com/office/drawing/2010/main" val="0"/>
+                        </a:ext>
+                      </a:extLst>
+                    </a:blip>
+                    <a:srcRect/>
+                    <a:stretch>
+                      <a:fillRect/>
+                    </a:stretch>
+                  </pic:blipFill>
+                  <pic:spPr bwMode="auto">
+                    <a:xfrm>
+                      <a:off x="0" y="0"/>
+                      <a:ext cx="5943600" cy="2238375"/>
+                    </a:xfrm>
+                    <a:prstGeom prst="rect">
+                      <a:avLst/>
+                    </a:prstGeom>
+                    <a:noFill/>
+                    <a:ln>
+                      <a:noFill/>
+                    </a:ln>
+                  </pic:spPr>
+                </pic:pic>
+              </a:graphicData>
+            </a:graphic>
+          </wp:inline>
+        </w:drawing>
+      </w:r>
+    </w:p>
+    <w:p>
+      <w:r>
+        <w:tab/>
+        <w:t>The third example is of the ANDI instruction to demonstrate how immediate values work. Notice on the operations where the return value is zero, the zero flag is set.</w:t>
+      </w:r>
+    </w:p>
+    <w:p>
+      <w:r>
+        <w:rPr>
+          <w:noProof/>
+        </w:rPr>
+        <w:drawing>
+          <wp:inline distT="0" distB="0" distL="0" distR="0" wp14:anchorId="0C5EF287" wp14:editId="318AE2DC">
+            <wp:extent cx="5191125" cy="1962150"/>
+            <wp:effectExtent l="0" t="0" r="9525" b="0"/>
+            <wp:docPr id="4" name="Picture 4"/>
+            <wp:cNvGraphicFramePr>
+              <a:graphicFrameLocks xmlns:a="http://schemas.openxmlformats.org/drawingml/2006/main" noChangeAspect="1"/>
+            </wp:cNvGraphicFramePr>
+            <a:graphic xmlns:a="http://schemas.openxmlformats.org/drawingml/2006/main">
+              <a:graphicData uri="http://schemas.openxmlformats.org/drawingml/2006/picture">
+                <pic:pic xmlns:pic="http://schemas.openxmlformats.org/drawingml/2006/picture">
+                  <pic:nvPicPr>
+                    <pic:cNvPr id="0" name="Picture 3"/>
+                    <pic:cNvPicPr>
+                      <a:picLocks noChangeAspect="1" noChangeArrowheads="1"/>
+                    </pic:cNvPicPr>
+                  </pic:nvPicPr>
+                  <pic:blipFill>
+                    <a:blip r:embed="rId10">
+                      <a:extLst>
+                        <a:ext uri="{28A0092B-C50C-407E-A947-70E740481C1C}">
+                          <a14:useLocalDpi xmlns:a14="http://schemas.microsoft.com/office/drawing/2010/main" val="0"/>
+                        </a:ext>
+                      </a:extLst>
+                    </a:blip>
+                    <a:srcRect/>
+                    <a:stretch>
+                      <a:fillRect/>
+                    </a:stretch>
+                  </pic:blipFill>
+                  <pic:spPr bwMode="auto">
+                    <a:xfrm>
+                      <a:off x="0" y="0"/>
+                      <a:ext cx="5191125" cy="1962150"/>
+                    </a:xfrm>
+                    <a:prstGeom prst="rect">
+                      <a:avLst/>
+                    </a:prstGeom>
+                    <a:noFill/>
+                    <a:ln>
+                      <a:noFill/>
+                    </a:ln>
+                  </pic:spPr>
+                </pic:pic>
+              </a:graphicData>
+            </a:graphic>
+          </wp:inline>
+        </w:drawing>
+      </w:r>
+    </w:p>
+    <w:p>
+      <w:r>
+        <w:tab/>
+        <w:t>The fourth example is of the SUBI instruction to show the additional flags being set. The first operation set the Zero Flag.  The second operation set the Carry Flag, the Low Flag, and the Negative Flag. The third operation sets the Carry Flag, the Low Flag, and the Overflow Flag.</w:t>
+      </w:r>
+      <w:r>
+        <w:rPr>
+          <w:noProof/>
+        </w:rPr>
+        <w:drawing>
+          <wp:inline distT="0" distB="0" distL="0" distR="0" wp14:anchorId="382DE624" wp14:editId="53E2D336">
+            <wp:extent cx="5753100" cy="2419350"/>
+            <wp:effectExtent l="0" t="0" r="0" b="0"/>
+            <wp:docPr id="5" name="Picture 5"/>
+            <wp:cNvGraphicFramePr>
+              <a:graphicFrameLocks xmlns:a="http://schemas.openxmlformats.org/drawingml/2006/main" noChangeAspect="1"/>
+            </wp:cNvGraphicFramePr>
+            <a:graphic xmlns:a="http://schemas.openxmlformats.org/drawingml/2006/main">
+              <a:graphicData uri="http://schemas.openxmlformats.org/drawingml/2006/picture">
+                <pic:pic xmlns:pic="http://schemas.openxmlformats.org/drawingml/2006/picture">
+                  <pic:nvPicPr>
+                    <pic:cNvPr id="0" name="Picture 4"/>
+                    <pic:cNvPicPr>
+                      <a:picLocks noChangeAspect="1" noChangeArrowheads="1"/>
+                    </pic:cNvPicPr>
+                  </pic:nvPicPr>
+                  <pic:blipFill>
+                    <a:blip r:embed="rId11">
+                      <a:extLst>
+                        <a:ext uri="{28A0092B-C50C-407E-A947-70E740481C1C}">
+                          <a14:useLocalDpi xmlns:a14="http://schemas.microsoft.com/office/drawing/2010/main" val="0"/>
+                        </a:ext>
+                      </a:extLst>
+                    </a:blip>
+                    <a:srcRect/>
+                    <a:stretch>
+                      <a:fillRect/>
+                    </a:stretch>
+                  </pic:blipFill>
+                  <pic:spPr bwMode="auto">
+                    <a:xfrm>
+                      <a:off x="0" y="0"/>
+                      <a:ext cx="5753100" cy="2419350"/>
+                    </a:xfrm>
+                    <a:prstGeom prst="rect">
+                      <a:avLst/>
+                    </a:prstGeom>
+                    <a:noFill/>
+                    <a:ln>
+                      <a:noFill/>
+                    </a:ln>
+                  </pic:spPr>
+                </pic:pic>
+              </a:graphicData>
+            </a:graphic>
+          </wp:inline>
+        </w:drawing>
+      </w:r>
+    </w:p>
+    <w:p/>
+    <w:p>
+      <w:r>
+        <w:lastRenderedPageBreak/>
+        <w:tab/>
+        <w:t>The fifth example is of the ASHUI instruction since it behaves differently from other operations where the least significant bit of the opcode determines the direction of the shift. A value of one is an arithmetic right shift, a value of zero is an arithmetic left shift. Something to be aware of, a negative value shifted to the right enough times will return a value of -1 (0xFFFF) instead of converging to zero.</w:t>
+      </w:r>
+    </w:p>
+    <w:p>
+      <w:r>
+        <w:rPr>
+          <w:noProof/>
+        </w:rPr>
+        <w:drawing>
+          <wp:inline distT="0" distB="0" distL="0" distR="0" wp14:anchorId="3FCD9A2E" wp14:editId="4DA0AF33">
+            <wp:extent cx="5857875" cy="4048125"/>
+            <wp:effectExtent l="0" t="0" r="9525" b="9525"/>
+            <wp:docPr id="6" name="Picture 6"/>
+            <wp:cNvGraphicFramePr>
+              <a:graphicFrameLocks xmlns:a="http://schemas.openxmlformats.org/drawingml/2006/main" noChangeAspect="1"/>
+            </wp:cNvGraphicFramePr>
+            <a:graphic xmlns:a="http://schemas.openxmlformats.org/drawingml/2006/main">
+              <a:graphicData uri="http://schemas.openxmlformats.org/drawingml/2006/picture">
+                <pic:pic xmlns:pic="http://schemas.openxmlformats.org/drawingml/2006/picture">
+                  <pic:nvPicPr>
+                    <pic:cNvPr id="0" name="Picture 5"/>
+                    <pic:cNvPicPr>
+                      <a:picLocks noChangeAspect="1" noChangeArrowheads="1"/>
+                    </pic:cNvPicPr>
+                  </pic:nvPicPr>
+                  <pic:blipFill>
+                    <a:blip r:embed="rId12">
+                      <a:extLst>
+                        <a:ext uri="{28A0092B-C50C-407E-A947-70E740481C1C}">
+                          <a14:useLocalDpi xmlns:a14="http://schemas.microsoft.com/office/drawing/2010/main" val="0"/>
+                        </a:ext>
+                      </a:extLst>
+                    </a:blip>
+                    <a:srcRect/>
+                    <a:stretch>
+                      <a:fillRect/>
+                    </a:stretch>
+                  </pic:blipFill>
+                  <pic:spPr bwMode="auto">
+                    <a:xfrm>
+                      <a:off x="0" y="0"/>
+                      <a:ext cx="5857875" cy="4048125"/>
+                    </a:xfrm>
+                    <a:prstGeom prst="rect">
+                      <a:avLst/>
+                    </a:prstGeom>
+                    <a:noFill/>
+                    <a:ln>
+                      <a:noFill/>
+                    </a:ln>
+                  </pic:spPr>
+                </pic:pic>
+              </a:graphicData>
+            </a:graphic>
+          </wp:inline>
+        </w:drawing>
+      </w:r>
+    </w:p>
+    <w:p/>
     <w:p/>
     <w:p/>
     <w:sectPr>
@@ -3100,6 +3350,127 @@
     </w:sectPr>
   </w:body>
 </w:document>
+</file>
+
+<file path=word/numbering.xml><?xml version="1.0" encoding="utf-8"?>
+<w:numbering xmlns:wpc="http://schemas.microsoft.com/office/word/2010/wordprocessingCanvas" xmlns:cx="http://schemas.microsoft.com/office/drawing/2014/chartex" xmlns:cx1="http://schemas.microsoft.com/office/drawing/2015/9/8/chartex" xmlns:cx2="http://schemas.microsoft.com/office/drawing/2015/10/21/chartex" xmlns:cx3="http://schemas.microsoft.com/office/drawing/2016/5/9/chartex" xmlns:cx4="http://schemas.microsoft.com/office/drawing/2016/5/10/chartex" xmlns:cx5="http://schemas.microsoft.com/office/drawing/2016/5/11/chartex" xmlns:cx6="http://schemas.microsoft.com/office/drawing/2016/5/12/chartex" xmlns:cx7="http://schemas.microsoft.com/office/drawing/2016/5/13/chartex" xmlns:cx8="http://schemas.microsoft.com/office/drawing/2016/5/14/chartex" xmlns:mc="http://schemas.openxmlformats.org/markup-compatibility/2006" xmlns:aink="http://schemas.microsoft.com/office/drawing/2016/ink" xmlns:am3d="http://schemas.microsoft.com/office/drawing/2017/model3d" xmlns:o="urn:schemas-microsoft-com:office:office" xmlns:r="http://schemas.openxmlformats.org/officeDocument/2006/relationships" xmlns:m="http://schemas.openxmlformats.org/officeDocument/2006/math" xmlns:v="urn:schemas-microsoft-com:vml" xmlns:wp14="http://schemas.microsoft.com/office/word/2010/wordprocessingDrawing" xmlns:wp="http://schemas.openxmlformats.org/drawingml/2006/wordprocessingDrawing" xmlns:w10="urn:schemas-microsoft-com:office:word" xmlns:w="http://schemas.openxmlformats.org/wordprocessingml/2006/main" xmlns:w14="http://schemas.microsoft.com/office/word/2010/wordml" xmlns:w15="http://schemas.microsoft.com/office/word/2012/wordml" xmlns:w16cex="http://schemas.microsoft.com/office/word/2018/wordml/cex" xmlns:w16cid="http://schemas.microsoft.com/office/word/2016/wordml/cid" xmlns:w16="http://schemas.microsoft.com/office/word/2018/wordml" xmlns:w16se="http://schemas.microsoft.com/office/word/2015/wordml/symex" xmlns:wpg="http://schemas.microsoft.com/office/word/2010/wordprocessingGroup" xmlns:wpi="http://schemas.microsoft.com/office/word/2010/wordprocessingInk" xmlns:wne="http://schemas.microsoft.com/office/word/2006/wordml" xmlns:wps="http://schemas.microsoft.com/office/word/2010/wordprocessingShape" mc:Ignorable="w14 w15 w16se w16cid w16 w16cex wp14">
+  <w:abstractNum w:abstractNumId="0" w15:restartNumberingAfterBreak="0">
+    <w:nsid w:val="533E3600"/>
+    <w:multiLevelType w:val="hybridMultilevel"/>
+    <w:tmpl w:val="E9806642"/>
+    <w:lvl w:ilvl="0" w:tplc="455898EA">
+      <w:start w:val="19"/>
+      <w:numFmt w:val="bullet"/>
+      <w:lvlText w:val=""/>
+      <w:lvlJc w:val="left"/>
+      <w:pPr>
+        <w:ind w:left="1080" w:hanging="360"/>
+      </w:pPr>
+      <w:rPr>
+        <w:rFonts w:ascii="Symbol" w:eastAsiaTheme="minorHAnsi" w:hAnsi="Symbol" w:cstheme="minorBidi" w:hint="default"/>
+      </w:rPr>
+    </w:lvl>
+    <w:lvl w:ilvl="1" w:tplc="04090003" w:tentative="1">
+      <w:start w:val="1"/>
+      <w:numFmt w:val="bullet"/>
+      <w:lvlText w:val="o"/>
+      <w:lvlJc w:val="left"/>
+      <w:pPr>
+        <w:ind w:left="1800" w:hanging="360"/>
+      </w:pPr>
+      <w:rPr>
+        <w:rFonts w:ascii="Courier New" w:hAnsi="Courier New" w:cs="Courier New" w:hint="default"/>
+      </w:rPr>
+    </w:lvl>
+    <w:lvl w:ilvl="2" w:tplc="04090005" w:tentative="1">
+      <w:start w:val="1"/>
+      <w:numFmt w:val="bullet"/>
+      <w:lvlText w:val=""/>
+      <w:lvlJc w:val="left"/>
+      <w:pPr>
+        <w:ind w:left="2520" w:hanging="360"/>
+      </w:pPr>
+      <w:rPr>
+        <w:rFonts w:ascii="Wingdings" w:hAnsi="Wingdings" w:hint="default"/>
+      </w:rPr>
+    </w:lvl>
+    <w:lvl w:ilvl="3" w:tplc="04090001" w:tentative="1">
+      <w:start w:val="1"/>
+      <w:numFmt w:val="bullet"/>
+      <w:lvlText w:val=""/>
+      <w:lvlJc w:val="left"/>
+      <w:pPr>
+        <w:ind w:left="3240" w:hanging="360"/>
+      </w:pPr>
+      <w:rPr>
+        <w:rFonts w:ascii="Symbol" w:hAnsi="Symbol" w:hint="default"/>
+      </w:rPr>
+    </w:lvl>
+    <w:lvl w:ilvl="4" w:tplc="04090003" w:tentative="1">
+      <w:start w:val="1"/>
+      <w:numFmt w:val="bullet"/>
+      <w:lvlText w:val="o"/>
+      <w:lvlJc w:val="left"/>
+      <w:pPr>
+        <w:ind w:left="3960" w:hanging="360"/>
+      </w:pPr>
+      <w:rPr>
+        <w:rFonts w:ascii="Courier New" w:hAnsi="Courier New" w:cs="Courier New" w:hint="default"/>
+      </w:rPr>
+    </w:lvl>
+    <w:lvl w:ilvl="5" w:tplc="04090005" w:tentative="1">
+      <w:start w:val="1"/>
+      <w:numFmt w:val="bullet"/>
+      <w:lvlText w:val=""/>
+      <w:lvlJc w:val="left"/>
+      <w:pPr>
+        <w:ind w:left="4680" w:hanging="360"/>
+      </w:pPr>
+      <w:rPr>
+        <w:rFonts w:ascii="Wingdings" w:hAnsi="Wingdings" w:hint="default"/>
+      </w:rPr>
+    </w:lvl>
+    <w:lvl w:ilvl="6" w:tplc="04090001" w:tentative="1">
+      <w:start w:val="1"/>
+      <w:numFmt w:val="bullet"/>
+      <w:lvlText w:val=""/>
+      <w:lvlJc w:val="left"/>
+      <w:pPr>
+        <w:ind w:left="5400" w:hanging="360"/>
+      </w:pPr>
+      <w:rPr>
+        <w:rFonts w:ascii="Symbol" w:hAnsi="Symbol" w:hint="default"/>
+      </w:rPr>
+    </w:lvl>
+    <w:lvl w:ilvl="7" w:tplc="04090003" w:tentative="1">
+      <w:start w:val="1"/>
+      <w:numFmt w:val="bullet"/>
+      <w:lvlText w:val="o"/>
+      <w:lvlJc w:val="left"/>
+      <w:pPr>
+        <w:ind w:left="6120" w:hanging="360"/>
+      </w:pPr>
+      <w:rPr>
+        <w:rFonts w:ascii="Courier New" w:hAnsi="Courier New" w:cs="Courier New" w:hint="default"/>
+      </w:rPr>
+    </w:lvl>
+    <w:lvl w:ilvl="8" w:tplc="04090005" w:tentative="1">
+      <w:start w:val="1"/>
+      <w:numFmt w:val="bullet"/>
+      <w:lvlText w:val=""/>
+      <w:lvlJc w:val="left"/>
+      <w:pPr>
+        <w:ind w:left="6840" w:hanging="360"/>
+      </w:pPr>
+      <w:rPr>
+        <w:rFonts w:ascii="Wingdings" w:hAnsi="Wingdings" w:hint="default"/>
+      </w:rPr>
+    </w:lvl>
+  </w:abstractNum>
+  <w:num w:numId="1">
+    <w:abstractNumId w:val="0"/>
+  </w:num>
+</w:numbering>
 </file>
 
 <file path=word/styles.xml><?xml version="1.0" encoding="utf-8"?>
@@ -3500,6 +3871,11 @@
   <w:style w:type="paragraph" w:default="1" w:styleId="Normal">
     <w:name w:val="Normal"/>
     <w:qFormat/>
+    <w:rsid w:val="005B35A9"/>
+    <w:rPr>
+      <w:rFonts w:eastAsiaTheme="minorHAnsi"/>
+      <w:lang w:eastAsia="en-US"/>
+    </w:rPr>
   </w:style>
   <w:style w:type="character" w:default="1" w:styleId="DefaultParagraphFont">
     <w:name w:val="Default Paragraph Font"/>
@@ -3546,6 +3922,17 @@
         <w:insideV w:val="single" w:sz="4" w:space="0" w:color="auto"/>
       </w:tblBorders>
     </w:tblPr>
+  </w:style>
+  <w:style w:type="paragraph" w:styleId="ListParagraph">
+    <w:name w:val="List Paragraph"/>
+    <w:basedOn w:val="Normal"/>
+    <w:uiPriority w:val="34"/>
+    <w:qFormat/>
+    <w:rsid w:val="005B35A9"/>
+    <w:pPr>
+      <w:ind w:left="720"/>
+      <w:contextualSpacing/>
+    </w:pPr>
   </w:style>
 </w:styles>
 </file>
@@ -3846,6 +4233,15 @@
 </file>
 
 <file path=customXml/item1.xml><?xml version="1.0" encoding="utf-8"?>
+<?mso-contentType ?>
+<FormTemplates xmlns="http://schemas.microsoft.com/sharepoint/v3/contenttype/forms">
+  <Display>DocumentLibraryForm</Display>
+  <Edit>DocumentLibraryForm</Edit>
+  <New>DocumentLibraryForm</New>
+</FormTemplates>
+</file>
+
+<file path=customXml/item2.xml><?xml version="1.0" encoding="utf-8"?>
 <ct:contentTypeSchema xmlns:ct="http://schemas.microsoft.com/office/2006/metadata/contentType" xmlns:ma="http://schemas.microsoft.com/office/2006/metadata/properties/metaAttributes" ct:_="" ma:_="" ma:contentTypeName="Document" ma:contentTypeID="0x0101006684125264E5F04198D5DCFA70AFCACF" ma:contentTypeVersion="0" ma:contentTypeDescription="Create a new document." ma:contentTypeScope="" ma:versionID="eaee5755cc085c8296cd1b350469b61f">
   <xsd:schema xmlns:xsd="http://www.w3.org/2001/XMLSchema" xmlns:xs="http://www.w3.org/2001/XMLSchema" xmlns:p="http://schemas.microsoft.com/office/2006/metadata/properties" targetNamespace="http://schemas.microsoft.com/office/2006/metadata/properties" ma:root="true" ma:fieldsID="0444ab4dd87883e74c431c392589b9eb">
     <xsd:element name="properties">
@@ -3959,15 +4355,6 @@
 </ct:contentTypeSchema>
 </file>
 
-<file path=customXml/item2.xml><?xml version="1.0" encoding="utf-8"?>
-<?mso-contentType ?>
-<FormTemplates xmlns="http://schemas.microsoft.com/sharepoint/v3/contenttype/forms">
-  <Display>DocumentLibraryForm</Display>
-  <Edit>DocumentLibraryForm</Edit>
-  <New>DocumentLibraryForm</New>
-</FormTemplates>
-</file>
-
 <file path=customXml/item3.xml><?xml version="1.0" encoding="utf-8"?>
 <p:properties xmlns:p="http://schemas.microsoft.com/office/2006/metadata/properties" xmlns:xsi="http://www.w3.org/2001/XMLSchema-instance" xmlns:pc="http://schemas.microsoft.com/office/infopath/2007/PartnerControls">
   <documentManagement/>
@@ -3975,6 +4362,14 @@
 </file>
 
 <file path=customXml/itemProps1.xml><?xml version="1.0" encoding="utf-8"?>
+<ds:datastoreItem xmlns:ds="http://schemas.openxmlformats.org/officeDocument/2006/customXml" ds:itemID="{BD22025D-B7AF-4623-8CC5-6B75F0AB6312}">
+  <ds:schemaRefs>
+    <ds:schemaRef ds:uri="http://schemas.microsoft.com/sharepoint/v3/contenttype/forms"/>
+  </ds:schemaRefs>
+</ds:datastoreItem>
+</file>
+
+<file path=customXml/itemProps2.xml><?xml version="1.0" encoding="utf-8"?>
 <ds:datastoreItem xmlns:ds="http://schemas.openxmlformats.org/officeDocument/2006/customXml" ds:itemID="{A81E6293-7B6F-41DD-9CAB-1581A541CF95}">
   <ds:schemaRefs>
     <ds:schemaRef ds:uri="http://schemas.microsoft.com/office/2006/metadata/contentType"/>
@@ -3990,14 +4385,6 @@
 </ds:datastoreItem>
 </file>
 
-<file path=customXml/itemProps2.xml><?xml version="1.0" encoding="utf-8"?>
-<ds:datastoreItem xmlns:ds="http://schemas.openxmlformats.org/officeDocument/2006/customXml" ds:itemID="{BD22025D-B7AF-4623-8CC5-6B75F0AB6312}">
-  <ds:schemaRefs>
-    <ds:schemaRef ds:uri="http://schemas.microsoft.com/sharepoint/v3/contenttype/forms"/>
-  </ds:schemaRefs>
-</ds:datastoreItem>
-</file>
-
 <file path=customXml/itemProps3.xml><?xml version="1.0" encoding="utf-8"?>
 <ds:datastoreItem xmlns:ds="http://schemas.openxmlformats.org/officeDocument/2006/customXml" ds:itemID="{46365C4C-96CE-42F8-BEBF-90B1E950DE29}">
   <ds:schemaRefs>

</xml_diff>